<commit_message>
Fixes for VM startup with buildkitd
</commit_message>
<xml_diff>
--- a/doc/infra/googlecloud/GPU in the cloud - prices comparison 2019.docx
+++ b/doc/infra/googlecloud/GPU in the cloud - prices comparison 2019.docx
@@ -1,19 +1,1175 @@
 
 <file path=word/document.xml><?xml version="1.0" encoding="utf-8"?>
-<w:document xmlns:wpc="http://schemas.microsoft.com/office/word/2010/wordprocessingCanvas" xmlns:cx="http://schemas.microsoft.com/office/drawing/2014/chartex" xmlns:cx1="http://schemas.microsoft.com/office/drawing/2015/9/8/chartex" xmlns:cx2="http://schemas.microsoft.com/office/drawing/2015/10/21/chartex" xmlns:cx3="http://schemas.microsoft.com/office/drawing/2016/5/9/chartex" xmlns:cx4="http://schemas.microsoft.com/office/drawing/2016/5/10/chartex" xmlns:cx5="http://schemas.microsoft.com/office/drawing/2016/5/11/chartex" xmlns:cx6="http://schemas.microsoft.com/office/drawing/2016/5/12/chartex" xmlns:cx7="http://schemas.microsoft.com/office/drawing/2016/5/13/chartex" xmlns:cx8="http://schemas.microsoft.com/office/drawing/2016/5/14/chartex" xmlns:mc="http://schemas.openxmlformats.org/markup-compatibility/2006" xmlns:aink="http://schemas.microsoft.com/office/drawing/2016/ink" xmlns:am3d="http://schemas.microsoft.com/office/drawing/2017/model3d" xmlns:o="urn:schemas-microsoft-com:office:office" xmlns:r="http://schemas.openxmlformats.org/officeDocument/2006/relationships" xmlns:m="http://schemas.openxmlformats.org/officeDocument/2006/math" xmlns:v="urn:schemas-microsoft-com:vml" xmlns:wp14="http://schemas.microsoft.com/office/word/2010/wordprocessingDrawing" xmlns:wp="http://schemas.openxmlformats.org/drawingml/2006/wordprocessingDrawing" xmlns:w10="urn:schemas-microsoft-com:office:word" xmlns:w="http://schemas.openxmlformats.org/wordprocessingml/2006/main" xmlns:w14="http://schemas.microsoft.com/office/word/2010/wordml" xmlns:w15="http://schemas.microsoft.com/office/word/2012/wordml" xmlns:w16cex="http://schemas.microsoft.com/office/word/2018/wordml/cex" xmlns:w16cid="http://schemas.microsoft.com/office/word/2016/wordml/cid" xmlns:w16="http://schemas.microsoft.com/office/word/2018/wordml" xmlns:w16sdtdh="http://schemas.microsoft.com/office/word/2020/wordml/sdtdatahash" xmlns:w16se="http://schemas.microsoft.com/office/word/2015/wordml/symex" xmlns:wpg="http://schemas.microsoft.com/office/word/2010/wordprocessingGroup" xmlns:wpi="http://schemas.microsoft.com/office/word/2010/wordprocessingInk" xmlns:wne="http://schemas.microsoft.com/office/word/2006/wordml" xmlns:wps="http://schemas.microsoft.com/office/word/2010/wordprocessingShape" mc:Ignorable="w14 w15 w16se w16cid w16 w16cex w16sdtdh wp14">
+<w:document xmlns:wpc="http://schemas.microsoft.com/office/word/2010/wordprocessingCanvas" xmlns:cx="http://schemas.microsoft.com/office/drawing/2014/chartex" xmlns:cx1="http://schemas.microsoft.com/office/drawing/2015/9/8/chartex" xmlns:cx2="http://schemas.microsoft.com/office/drawing/2015/10/21/chartex" xmlns:cx3="http://schemas.microsoft.com/office/drawing/2016/5/9/chartex" xmlns:cx4="http://schemas.microsoft.com/office/drawing/2016/5/10/chartex" xmlns:cx5="http://schemas.microsoft.com/office/drawing/2016/5/11/chartex" xmlns:cx6="http://schemas.microsoft.com/office/drawing/2016/5/12/chartex" xmlns:cx7="http://schemas.microsoft.com/office/drawing/2016/5/13/chartex" xmlns:cx8="http://schemas.microsoft.com/office/drawing/2016/5/14/chartex" xmlns:mc="http://schemas.openxmlformats.org/markup-compatibility/2006" xmlns:aink="http://schemas.microsoft.com/office/drawing/2016/ink" xmlns:am3d="http://schemas.microsoft.com/office/drawing/2017/model3d" xmlns:o="urn:schemas-microsoft-com:office:office" xmlns:oel="http://schemas.microsoft.com/office/2019/extlst" xmlns:r="http://schemas.openxmlformats.org/officeDocument/2006/relationships" xmlns:m="http://schemas.openxmlformats.org/officeDocument/2006/math" xmlns:v="urn:schemas-microsoft-com:vml" xmlns:wp14="http://schemas.microsoft.com/office/word/2010/wordprocessingDrawing" xmlns:wp="http://schemas.openxmlformats.org/drawingml/2006/wordprocessingDrawing" xmlns:w10="urn:schemas-microsoft-com:office:word" xmlns:w="http://schemas.openxmlformats.org/wordprocessingml/2006/main" xmlns:w14="http://schemas.microsoft.com/office/word/2010/wordml" xmlns:w15="http://schemas.microsoft.com/office/word/2012/wordml" xmlns:w16cex="http://schemas.microsoft.com/office/word/2018/wordml/cex" xmlns:w16cid="http://schemas.microsoft.com/office/word/2016/wordml/cid" xmlns:w16="http://schemas.microsoft.com/office/word/2018/wordml" xmlns:w16sdtdh="http://schemas.microsoft.com/office/word/2020/wordml/sdtdatahash" xmlns:w16se="http://schemas.microsoft.com/office/word/2015/wordml/symex" xmlns:wpg="http://schemas.microsoft.com/office/word/2010/wordprocessingGroup" xmlns:wpi="http://schemas.microsoft.com/office/word/2010/wordprocessingInk" xmlns:wne="http://schemas.microsoft.com/office/word/2006/wordml" xmlns:wps="http://schemas.microsoft.com/office/word/2010/wordprocessingShape" mc:Ignorable="w14 w15 w16se w16cid w16 w16cex w16sdtdh wp14">
   <w:body>
     <w:p>
       <w:pPr>
+        <w:pStyle w:val="Titre1"/>
+        <w:rPr>
+          <w:rFonts w:eastAsia="Times New Roman"/>
+          <w:b/>
+          <w:bCs/>
+          <w:lang w:eastAsia="fr-FR"/>
+        </w:rPr>
+      </w:pPr>
+      <w:r>
+        <w:rPr>
+          <w:rFonts w:eastAsia="Times New Roman"/>
+          <w:b/>
+          <w:bCs/>
+          <w:lang w:eastAsia="fr-FR"/>
+        </w:rPr>
+        <w:t>11/03/2023</w:t>
+      </w:r>
+    </w:p>
+    <w:p>
+      <w:pPr>
+        <w:rPr>
+          <w:lang w:eastAsia="fr-FR"/>
+        </w:rPr>
+      </w:pPr>
+      <w:r>
+        <w:rPr>
+          <w:noProof/>
+        </w:rPr>
+        <w:drawing>
+          <wp:inline distT="0" distB="0" distL="0" distR="0" wp14:anchorId="48F2FDDF" wp14:editId="4A549793">
+            <wp:extent cx="5760720" cy="5657215"/>
+            <wp:effectExtent l="0" t="0" r="0" b="635"/>
+            <wp:docPr id="8" name="Image 8"/>
+            <wp:cNvGraphicFramePr>
+              <a:graphicFrameLocks xmlns:a="http://schemas.openxmlformats.org/drawingml/2006/main" noChangeAspect="1"/>
+            </wp:cNvGraphicFramePr>
+            <a:graphic xmlns:a="http://schemas.openxmlformats.org/drawingml/2006/main">
+              <a:graphicData uri="http://schemas.openxmlformats.org/drawingml/2006/picture">
+                <pic:pic xmlns:pic="http://schemas.openxmlformats.org/drawingml/2006/picture">
+                  <pic:nvPicPr>
+                    <pic:cNvPr id="0" name="Picture 3"/>
+                    <pic:cNvPicPr>
+                      <a:picLocks noChangeAspect="1" noChangeArrowheads="1"/>
+                    </pic:cNvPicPr>
+                  </pic:nvPicPr>
+                  <pic:blipFill>
+                    <a:blip r:embed="rId5" cstate="print">
+                      <a:extLst>
+                        <a:ext uri="{28A0092B-C50C-407E-A947-70E740481C1C}">
+                          <a14:useLocalDpi xmlns:a14="http://schemas.microsoft.com/office/drawing/2010/main" val="0"/>
+                        </a:ext>
+                      </a:extLst>
+                    </a:blip>
+                    <a:srcRect/>
+                    <a:stretch>
+                      <a:fillRect/>
+                    </a:stretch>
+                  </pic:blipFill>
+                  <pic:spPr bwMode="auto">
+                    <a:xfrm>
+                      <a:off x="0" y="0"/>
+                      <a:ext cx="5760720" cy="5657215"/>
+                    </a:xfrm>
+                    <a:prstGeom prst="rect">
+                      <a:avLst/>
+                    </a:prstGeom>
+                    <a:noFill/>
+                    <a:ln>
+                      <a:noFill/>
+                    </a:ln>
+                  </pic:spPr>
+                </pic:pic>
+              </a:graphicData>
+            </a:graphic>
+          </wp:inline>
+        </w:drawing>
+      </w:r>
+    </w:p>
+    <w:p>
+      <w:pPr>
+        <w:pStyle w:val="Titre2"/>
+        <w:rPr>
+          <w:rFonts w:eastAsia="Times New Roman"/>
+          <w:lang w:eastAsia="fr-FR"/>
+        </w:rPr>
+      </w:pPr>
+      <w:r>
+        <w:rPr>
+          <w:rFonts w:eastAsia="Times New Roman"/>
+          <w:lang w:eastAsia="fr-FR"/>
+        </w:rPr>
+        <w:t>AMAZON</w:t>
+      </w:r>
+    </w:p>
+    <w:p>
+      <w:hyperlink r:id="rId6" w:history="1">
+        <w:r>
+          <w:rPr>
+            <w:rStyle w:val="Lienhypertexte"/>
+          </w:rPr>
+          <w:t>Amazon EC</w:t>
+        </w:r>
+        <w:r>
+          <w:rPr>
+            <w:rStyle w:val="Lienhypertexte"/>
+          </w:rPr>
+          <w:t>2</w:t>
+        </w:r>
+        <w:r>
+          <w:rPr>
+            <w:rStyle w:val="Lienhypertexte"/>
+          </w:rPr>
+          <w:t xml:space="preserve"> Instance Types - Amazon Web Services</w:t>
+        </w:r>
+      </w:hyperlink>
+    </w:p>
+    <w:p>
+      <w:pPr>
+        <w:rPr>
+          <w:lang w:eastAsia="fr-FR"/>
+        </w:rPr>
+      </w:pPr>
+      <w:r>
+        <w:rPr>
+          <w:lang w:eastAsia="fr-FR"/>
+        </w:rPr>
+        <w:drawing>
+          <wp:inline distT="0" distB="0" distL="0" distR="0" wp14:anchorId="15C80E5A" wp14:editId="2C72AA55">
+            <wp:extent cx="5760720" cy="1174115"/>
+            <wp:effectExtent l="0" t="0" r="0" b="6985"/>
+            <wp:docPr id="9" name="Image 9" descr="Une image contenant table&#10;&#10;Description générée automatiquement"/>
+            <wp:cNvGraphicFramePr>
+              <a:graphicFrameLocks xmlns:a="http://schemas.openxmlformats.org/drawingml/2006/main" noChangeAspect="1"/>
+            </wp:cNvGraphicFramePr>
+            <a:graphic xmlns:a="http://schemas.openxmlformats.org/drawingml/2006/main">
+              <a:graphicData uri="http://schemas.openxmlformats.org/drawingml/2006/picture">
+                <pic:pic xmlns:pic="http://schemas.openxmlformats.org/drawingml/2006/picture">
+                  <pic:nvPicPr>
+                    <pic:cNvPr id="9" name="Image 9" descr="Une image contenant table&#10;&#10;Description générée automatiquement"/>
+                    <pic:cNvPicPr/>
+                  </pic:nvPicPr>
+                  <pic:blipFill>
+                    <a:blip r:embed="rId7"/>
+                    <a:stretch>
+                      <a:fillRect/>
+                    </a:stretch>
+                  </pic:blipFill>
+                  <pic:spPr>
+                    <a:xfrm>
+                      <a:off x="0" y="0"/>
+                      <a:ext cx="5760720" cy="1174115"/>
+                    </a:xfrm>
+                    <a:prstGeom prst="rect">
+                      <a:avLst/>
+                    </a:prstGeom>
+                  </pic:spPr>
+                </pic:pic>
+              </a:graphicData>
+            </a:graphic>
+          </wp:inline>
+        </w:drawing>
+      </w:r>
+    </w:p>
+    <w:p>
+      <w:pPr>
+        <w:rPr>
+          <w:lang w:eastAsia="fr-FR"/>
+        </w:rPr>
+      </w:pPr>
+    </w:p>
+    <w:p>
+      <w:pPr>
+        <w:pStyle w:val="Titre2"/>
+        <w:rPr>
+          <w:rFonts w:eastAsia="Times New Roman"/>
+          <w:lang w:eastAsia="fr-FR"/>
+        </w:rPr>
+      </w:pPr>
+      <w:r>
+        <w:rPr>
+          <w:rFonts w:eastAsia="Times New Roman"/>
+          <w:lang w:eastAsia="fr-FR"/>
+        </w:rPr>
+        <w:t>GOOGLE</w:t>
+      </w:r>
+    </w:p>
+    <w:p>
+      <w:pPr>
+        <w:rPr>
+          <w:lang w:eastAsia="fr-FR"/>
+        </w:rPr>
+      </w:pPr>
+      <w:hyperlink r:id="rId8" w:history="1">
+        <w:r>
+          <w:rPr>
+            <w:rStyle w:val="Lienhypertexte"/>
+          </w:rPr>
+          <w:t>GPU pricing  |  Compute Engine: Virtual Machines (VMs)  |  Google Cloud</w:t>
+        </w:r>
+      </w:hyperlink>
+    </w:p>
+    <w:p>
+      <w:pPr>
+        <w:rPr>
+          <w:lang w:eastAsia="fr-FR"/>
+        </w:rPr>
+      </w:pPr>
+      <w:hyperlink r:id="rId9" w:anchor="a2_vms" w:history="1">
+        <w:r>
+          <w:rPr>
+            <w:rStyle w:val="Lienhypertexte"/>
+          </w:rPr>
+          <w:t>Accelerator-optimized machine family  |  Compute Engine Documentation  |  Google Cloud</w:t>
+        </w:r>
+      </w:hyperlink>
+    </w:p>
+    <w:p>
+      <w:pPr>
+        <w:rPr>
+          <w:lang w:eastAsia="fr-FR"/>
+        </w:rPr>
+      </w:pPr>
+      <w:r>
+        <w:rPr>
+          <w:lang w:eastAsia="fr-FR"/>
+        </w:rPr>
+        <w:drawing>
+          <wp:inline distT="0" distB="0" distL="0" distR="0" wp14:anchorId="77010B4D" wp14:editId="6A46C5F6">
+            <wp:extent cx="5760720" cy="1061085"/>
+            <wp:effectExtent l="0" t="0" r="0" b="5715"/>
+            <wp:docPr id="11" name="Image 11"/>
+            <wp:cNvGraphicFramePr>
+              <a:graphicFrameLocks xmlns:a="http://schemas.openxmlformats.org/drawingml/2006/main" noChangeAspect="1"/>
+            </wp:cNvGraphicFramePr>
+            <a:graphic xmlns:a="http://schemas.openxmlformats.org/drawingml/2006/main">
+              <a:graphicData uri="http://schemas.openxmlformats.org/drawingml/2006/picture">
+                <pic:pic xmlns:pic="http://schemas.openxmlformats.org/drawingml/2006/picture">
+                  <pic:nvPicPr>
+                    <pic:cNvPr id="1" name=""/>
+                    <pic:cNvPicPr/>
+                  </pic:nvPicPr>
+                  <pic:blipFill>
+                    <a:blip r:embed="rId10"/>
+                    <a:stretch>
+                      <a:fillRect/>
+                    </a:stretch>
+                  </pic:blipFill>
+                  <pic:spPr>
+                    <a:xfrm>
+                      <a:off x="0" y="0"/>
+                      <a:ext cx="5760720" cy="1061085"/>
+                    </a:xfrm>
+                    <a:prstGeom prst="rect">
+                      <a:avLst/>
+                    </a:prstGeom>
+                  </pic:spPr>
+                </pic:pic>
+              </a:graphicData>
+            </a:graphic>
+          </wp:inline>
+        </w:drawing>
+      </w:r>
+    </w:p>
+    <w:p>
+      <w:pPr>
+        <w:rPr>
+          <w:lang w:eastAsia="fr-FR"/>
+        </w:rPr>
+      </w:pPr>
+      <w:r>
+        <w:rPr>
+          <w:lang w:eastAsia="fr-FR"/>
+        </w:rPr>
+        <w:drawing>
+          <wp:inline distT="0" distB="0" distL="0" distR="0" wp14:anchorId="543F33B7" wp14:editId="35633527">
+            <wp:extent cx="5760720" cy="466725"/>
+            <wp:effectExtent l="0" t="0" r="0" b="9525"/>
+            <wp:docPr id="12" name="Image 12"/>
+            <wp:cNvGraphicFramePr>
+              <a:graphicFrameLocks xmlns:a="http://schemas.openxmlformats.org/drawingml/2006/main" noChangeAspect="1"/>
+            </wp:cNvGraphicFramePr>
+            <a:graphic xmlns:a="http://schemas.openxmlformats.org/drawingml/2006/main">
+              <a:graphicData uri="http://schemas.openxmlformats.org/drawingml/2006/picture">
+                <pic:pic xmlns:pic="http://schemas.openxmlformats.org/drawingml/2006/picture">
+                  <pic:nvPicPr>
+                    <pic:cNvPr id="1" name=""/>
+                    <pic:cNvPicPr/>
+                  </pic:nvPicPr>
+                  <pic:blipFill>
+                    <a:blip r:embed="rId11"/>
+                    <a:stretch>
+                      <a:fillRect/>
+                    </a:stretch>
+                  </pic:blipFill>
+                  <pic:spPr>
+                    <a:xfrm>
+                      <a:off x="0" y="0"/>
+                      <a:ext cx="5760720" cy="466725"/>
+                    </a:xfrm>
+                    <a:prstGeom prst="rect">
+                      <a:avLst/>
+                    </a:prstGeom>
+                  </pic:spPr>
+                </pic:pic>
+              </a:graphicData>
+            </a:graphic>
+          </wp:inline>
+        </w:drawing>
+      </w:r>
+    </w:p>
+    <w:p>
+      <w:pPr>
+        <w:rPr>
+          <w:lang w:eastAsia="fr-FR"/>
+        </w:rPr>
+      </w:pPr>
+    </w:p>
+    <w:p>
+      <w:pPr>
+        <w:pStyle w:val="Titre2"/>
+        <w:rPr>
+          <w:rFonts w:eastAsia="Times New Roman"/>
+          <w:lang w:eastAsia="fr-FR"/>
+        </w:rPr>
+      </w:pPr>
+      <w:r>
+        <w:rPr>
+          <w:rFonts w:eastAsia="Times New Roman"/>
+          <w:lang w:eastAsia="fr-FR"/>
+        </w:rPr>
+        <w:t>AZURE</w:t>
+      </w:r>
+    </w:p>
+    <w:p>
+      <w:pPr>
+        <w:rPr>
+          <w:lang w:eastAsia="fr-FR"/>
+        </w:rPr>
+      </w:pPr>
+      <w:hyperlink r:id="rId12" w:anchor="pricing" w:history="1">
+        <w:r>
+          <w:rPr>
+            <w:rStyle w:val="Lienhypertexte"/>
+          </w:rPr>
+          <w:t>Pricing - Linux Virtual Machines | Microsoft Azure</w:t>
+        </w:r>
+      </w:hyperlink>
+    </w:p>
+    <w:p>
+      <w:pPr>
+        <w:rPr>
+          <w:lang w:eastAsia="fr-FR"/>
+        </w:rPr>
+      </w:pPr>
+      <w:r>
+        <w:rPr>
+          <w:lang w:eastAsia="fr-FR"/>
+        </w:rPr>
+        <w:drawing>
+          <wp:inline distT="0" distB="0" distL="0" distR="0" wp14:anchorId="45AFB2CF" wp14:editId="780D774C">
+            <wp:extent cx="5760720" cy="1966595"/>
+            <wp:effectExtent l="0" t="0" r="0" b="0"/>
+            <wp:docPr id="13" name="Image 13" descr="Une image contenant table&#10;&#10;Description générée automatiquement"/>
+            <wp:cNvGraphicFramePr>
+              <a:graphicFrameLocks xmlns:a="http://schemas.openxmlformats.org/drawingml/2006/main" noChangeAspect="1"/>
+            </wp:cNvGraphicFramePr>
+            <a:graphic xmlns:a="http://schemas.openxmlformats.org/drawingml/2006/main">
+              <a:graphicData uri="http://schemas.openxmlformats.org/drawingml/2006/picture">
+                <pic:pic xmlns:pic="http://schemas.openxmlformats.org/drawingml/2006/picture">
+                  <pic:nvPicPr>
+                    <pic:cNvPr id="13" name="Image 13" descr="Une image contenant table&#10;&#10;Description générée automatiquement"/>
+                    <pic:cNvPicPr/>
+                  </pic:nvPicPr>
+                  <pic:blipFill>
+                    <a:blip r:embed="rId13"/>
+                    <a:stretch>
+                      <a:fillRect/>
+                    </a:stretch>
+                  </pic:blipFill>
+                  <pic:spPr>
+                    <a:xfrm>
+                      <a:off x="0" y="0"/>
+                      <a:ext cx="5760720" cy="1966595"/>
+                    </a:xfrm>
+                    <a:prstGeom prst="rect">
+                      <a:avLst/>
+                    </a:prstGeom>
+                  </pic:spPr>
+                </pic:pic>
+              </a:graphicData>
+            </a:graphic>
+          </wp:inline>
+        </w:drawing>
+      </w:r>
+    </w:p>
+    <w:p>
+      <w:pPr>
+        <w:rPr>
+          <w:lang w:eastAsia="fr-FR"/>
+        </w:rPr>
+      </w:pPr>
+    </w:p>
+    <w:p>
+      <w:pPr>
+        <w:rPr>
+          <w:lang w:eastAsia="fr-FR"/>
+        </w:rPr>
+      </w:pPr>
+      <w:r>
+        <w:rPr>
+          <w:lang w:eastAsia="fr-FR"/>
+        </w:rPr>
+        <w:drawing>
+          <wp:inline distT="0" distB="0" distL="0" distR="0" wp14:anchorId="745B890D" wp14:editId="4EF0F085">
+            <wp:extent cx="5760720" cy="741680"/>
+            <wp:effectExtent l="0" t="0" r="0" b="1270"/>
+            <wp:docPr id="14" name="Image 14"/>
+            <wp:cNvGraphicFramePr>
+              <a:graphicFrameLocks xmlns:a="http://schemas.openxmlformats.org/drawingml/2006/main" noChangeAspect="1"/>
+            </wp:cNvGraphicFramePr>
+            <a:graphic xmlns:a="http://schemas.openxmlformats.org/drawingml/2006/main">
+              <a:graphicData uri="http://schemas.openxmlformats.org/drawingml/2006/picture">
+                <pic:pic xmlns:pic="http://schemas.openxmlformats.org/drawingml/2006/picture">
+                  <pic:nvPicPr>
+                    <pic:cNvPr id="1" name=""/>
+                    <pic:cNvPicPr/>
+                  </pic:nvPicPr>
+                  <pic:blipFill>
+                    <a:blip r:embed="rId14"/>
+                    <a:stretch>
+                      <a:fillRect/>
+                    </a:stretch>
+                  </pic:blipFill>
+                  <pic:spPr>
+                    <a:xfrm>
+                      <a:off x="0" y="0"/>
+                      <a:ext cx="5760720" cy="741680"/>
+                    </a:xfrm>
+                    <a:prstGeom prst="rect">
+                      <a:avLst/>
+                    </a:prstGeom>
+                  </pic:spPr>
+                </pic:pic>
+              </a:graphicData>
+            </a:graphic>
+          </wp:inline>
+        </w:drawing>
+      </w:r>
+    </w:p>
+    <w:p>
+      <w:pPr>
+        <w:rPr>
+          <w:lang w:eastAsia="fr-FR"/>
+        </w:rPr>
+      </w:pPr>
+    </w:p>
+    <w:p>
+      <w:pPr>
+        <w:pStyle w:val="Titre2"/>
+        <w:rPr>
+          <w:rFonts w:eastAsia="Times New Roman"/>
+          <w:lang w:eastAsia="fr-FR"/>
+        </w:rPr>
+      </w:pPr>
+      <w:r>
+        <w:rPr>
+          <w:rFonts w:eastAsia="Times New Roman"/>
+          <w:lang w:eastAsia="fr-FR"/>
+        </w:rPr>
+        <w:t>LAMBDA</w:t>
+      </w:r>
+    </w:p>
+    <w:p>
+      <w:hyperlink r:id="rId15" w:anchor="pricing" w:history="1">
+        <w:r>
+          <w:rPr>
+            <w:rStyle w:val="Lienhypertexte"/>
+          </w:rPr>
+          <w:t>GPU Cloud - VMs for Deep Learning | Lambda (lambdalabs.com)</w:t>
+        </w:r>
+      </w:hyperlink>
+    </w:p>
+    <w:p>
+      <w:pPr>
+        <w:rPr>
+          <w:lang w:eastAsia="fr-FR"/>
+        </w:rPr>
+      </w:pPr>
+      <w:r>
+        <w:rPr>
+          <w:lang w:eastAsia="fr-FR"/>
+        </w:rPr>
+        <w:lastRenderedPageBreak/>
+        <w:drawing>
+          <wp:inline distT="0" distB="0" distL="0" distR="0" wp14:anchorId="52814606" wp14:editId="2E5838C7">
+            <wp:extent cx="5760720" cy="3763645"/>
+            <wp:effectExtent l="0" t="0" r="0" b="8255"/>
+            <wp:docPr id="15" name="Image 15" descr="Une image contenant table&#10;&#10;Description générée automatiquement"/>
+            <wp:cNvGraphicFramePr>
+              <a:graphicFrameLocks xmlns:a="http://schemas.openxmlformats.org/drawingml/2006/main" noChangeAspect="1"/>
+            </wp:cNvGraphicFramePr>
+            <a:graphic xmlns:a="http://schemas.openxmlformats.org/drawingml/2006/main">
+              <a:graphicData uri="http://schemas.openxmlformats.org/drawingml/2006/picture">
+                <pic:pic xmlns:pic="http://schemas.openxmlformats.org/drawingml/2006/picture">
+                  <pic:nvPicPr>
+                    <pic:cNvPr id="15" name="Image 15" descr="Une image contenant table&#10;&#10;Description générée automatiquement"/>
+                    <pic:cNvPicPr/>
+                  </pic:nvPicPr>
+                  <pic:blipFill>
+                    <a:blip r:embed="rId16"/>
+                    <a:stretch>
+                      <a:fillRect/>
+                    </a:stretch>
+                  </pic:blipFill>
+                  <pic:spPr>
+                    <a:xfrm>
+                      <a:off x="0" y="0"/>
+                      <a:ext cx="5760720" cy="3763645"/>
+                    </a:xfrm>
+                    <a:prstGeom prst="rect">
+                      <a:avLst/>
+                    </a:prstGeom>
+                  </pic:spPr>
+                </pic:pic>
+              </a:graphicData>
+            </a:graphic>
+          </wp:inline>
+        </w:drawing>
+      </w:r>
+    </w:p>
+    <w:p>
+      <w:pPr>
+        <w:rPr>
+          <w:lang w:eastAsia="fr-FR"/>
+        </w:rPr>
+      </w:pPr>
+    </w:p>
+    <w:p>
+      <w:pPr>
+        <w:rPr>
+          <w:lang w:eastAsia="fr-FR"/>
+        </w:rPr>
+      </w:pPr>
+    </w:p>
+    <w:p>
+      <w:pPr>
+        <w:rPr>
+          <w:lang w:eastAsia="fr-FR"/>
+        </w:rPr>
+      </w:pPr>
+    </w:p>
+    <w:p>
+      <w:pPr>
+        <w:pStyle w:val="Titre2"/>
+        <w:rPr>
+          <w:rFonts w:eastAsia="Times New Roman"/>
+          <w:lang w:eastAsia="fr-FR"/>
+        </w:rPr>
+      </w:pPr>
+      <w:r>
+        <w:rPr>
+          <w:rFonts w:eastAsia="Times New Roman"/>
+          <w:lang w:eastAsia="fr-FR"/>
+        </w:rPr>
+        <w:t>JARVIS</w:t>
+      </w:r>
+    </w:p>
+    <w:p>
+      <w:hyperlink r:id="rId17" w:history="1">
+        <w:r>
+          <w:rPr>
+            <w:rStyle w:val="Lienhypertexte"/>
+          </w:rPr>
+          <w:t>Rent GPU servers for Deep Learning, AI, ML and Art generation | Jarvislabs.ai</w:t>
+        </w:r>
+      </w:hyperlink>
+    </w:p>
+    <w:p>
+      <w:hyperlink r:id="rId18" w:history="1">
+        <w:r>
+          <w:rPr>
+            <w:rStyle w:val="Lienhypertexte"/>
+          </w:rPr>
+          <w:t>GPU Pricing &amp; Specifications | Jarvislabs.ai</w:t>
+        </w:r>
+      </w:hyperlink>
+    </w:p>
+    <w:p>
+      <w:pPr>
+        <w:rPr>
+          <w:lang w:eastAsia="fr-FR"/>
+        </w:rPr>
+      </w:pPr>
+      <w:r>
+        <w:rPr>
+          <w:lang w:eastAsia="fr-FR"/>
+        </w:rPr>
+        <w:drawing>
+          <wp:inline distT="0" distB="0" distL="0" distR="0" wp14:anchorId="2E818A9E" wp14:editId="0A37CACF">
+            <wp:extent cx="5760720" cy="2335530"/>
+            <wp:effectExtent l="0" t="0" r="0" b="7620"/>
+            <wp:docPr id="6" name="Image 6" descr="Une image contenant table&#10;&#10;Description générée automatiquement"/>
+            <wp:cNvGraphicFramePr>
+              <a:graphicFrameLocks xmlns:a="http://schemas.openxmlformats.org/drawingml/2006/main" noChangeAspect="1"/>
+            </wp:cNvGraphicFramePr>
+            <a:graphic xmlns:a="http://schemas.openxmlformats.org/drawingml/2006/main">
+              <a:graphicData uri="http://schemas.openxmlformats.org/drawingml/2006/picture">
+                <pic:pic xmlns:pic="http://schemas.openxmlformats.org/drawingml/2006/picture">
+                  <pic:nvPicPr>
+                    <pic:cNvPr id="6" name="Image 6" descr="Une image contenant table&#10;&#10;Description générée automatiquement"/>
+                    <pic:cNvPicPr/>
+                  </pic:nvPicPr>
+                  <pic:blipFill>
+                    <a:blip r:embed="rId19"/>
+                    <a:stretch>
+                      <a:fillRect/>
+                    </a:stretch>
+                  </pic:blipFill>
+                  <pic:spPr>
+                    <a:xfrm>
+                      <a:off x="0" y="0"/>
+                      <a:ext cx="5760720" cy="2335530"/>
+                    </a:xfrm>
+                    <a:prstGeom prst="rect">
+                      <a:avLst/>
+                    </a:prstGeom>
+                  </pic:spPr>
+                </pic:pic>
+              </a:graphicData>
+            </a:graphic>
+          </wp:inline>
+        </w:drawing>
+      </w:r>
+    </w:p>
+    <w:p>
+      <w:pPr>
+        <w:rPr>
+          <w:lang w:eastAsia="fr-FR"/>
+        </w:rPr>
+      </w:pPr>
+      <w:r>
+        <w:rPr>
+          <w:lang w:eastAsia="fr-FR"/>
+        </w:rPr>
+        <w:t>Storage costs $0.1/GB per month and you can choose upto 500GB per instance.</w:t>
+      </w:r>
+    </w:p>
+    <w:p>
+      <w:pPr>
+        <w:pStyle w:val="Titre2"/>
+      </w:pPr>
+      <w:hyperlink r:id="rId20" w:history="1">
+        <w:r>
+          <w:rPr>
+            <w:rStyle w:val="Lienhypertexte"/>
+            <w:rFonts w:ascii="Segoe UI Emoji" w:hAnsi="Segoe UI Emoji" w:cs="Segoe UI Emoji"/>
+          </w:rPr>
+          <w:t>🚢</w:t>
+        </w:r>
+        <w:r>
+          <w:rPr>
+            <w:rStyle w:val="Lienhypertexte"/>
+          </w:rPr>
+          <w:t xml:space="preserve"> BYOC | Jarvislabs.ai</w:t>
+        </w:r>
+      </w:hyperlink>
+    </w:p>
+    <w:p>
+      <w:r>
+        <w:rPr>
+          <w:noProof/>
+        </w:rPr>
+        <w:drawing>
+          <wp:inline distT="0" distB="0" distL="0" distR="0" wp14:anchorId="64537326" wp14:editId="0B2187DF">
+            <wp:extent cx="5760720" cy="1807210"/>
+            <wp:effectExtent l="0" t="0" r="0" b="2540"/>
+            <wp:docPr id="7" name="Image 7" descr="Jarvislabs.ai BYOC"/>
+            <wp:cNvGraphicFramePr>
+              <a:graphicFrameLocks xmlns:a="http://schemas.openxmlformats.org/drawingml/2006/main" noChangeAspect="1"/>
+            </wp:cNvGraphicFramePr>
+            <a:graphic xmlns:a="http://schemas.openxmlformats.org/drawingml/2006/main">
+              <a:graphicData uri="http://schemas.openxmlformats.org/drawingml/2006/picture">
+                <pic:pic xmlns:pic="http://schemas.openxmlformats.org/drawingml/2006/picture">
+                  <pic:nvPicPr>
+                    <pic:cNvPr id="0" name="Picture 1" descr="Jarvislabs.ai BYOC"/>
+                    <pic:cNvPicPr>
+                      <a:picLocks noChangeAspect="1" noChangeArrowheads="1"/>
+                    </pic:cNvPicPr>
+                  </pic:nvPicPr>
+                  <pic:blipFill>
+                    <a:blip r:embed="rId21" cstate="print">
+                      <a:extLst>
+                        <a:ext uri="{28A0092B-C50C-407E-A947-70E740481C1C}">
+                          <a14:useLocalDpi xmlns:a14="http://schemas.microsoft.com/office/drawing/2010/main" val="0"/>
+                        </a:ext>
+                      </a:extLst>
+                    </a:blip>
+                    <a:srcRect/>
+                    <a:stretch>
+                      <a:fillRect/>
+                    </a:stretch>
+                  </pic:blipFill>
+                  <pic:spPr bwMode="auto">
+                    <a:xfrm>
+                      <a:off x="0" y="0"/>
+                      <a:ext cx="5760720" cy="1807210"/>
+                    </a:xfrm>
+                    <a:prstGeom prst="rect">
+                      <a:avLst/>
+                    </a:prstGeom>
+                    <a:noFill/>
+                    <a:ln>
+                      <a:noFill/>
+                    </a:ln>
+                  </pic:spPr>
+                </pic:pic>
+              </a:graphicData>
+            </a:graphic>
+          </wp:inline>
+        </w:drawing>
+      </w:r>
+    </w:p>
+    <w:p/>
+    <w:p>
+      <w:pPr>
+        <w:pStyle w:val="Titre2"/>
+        <w:rPr>
+          <w:lang w:eastAsia="fr-FR"/>
+        </w:rPr>
+      </w:pPr>
+      <w:r>
+        <w:rPr>
+          <w:rFonts w:eastAsia="Times New Roman"/>
+          <w:lang w:eastAsia="fr-FR"/>
+        </w:rPr>
+        <w:t>VAST.AI</w:t>
+      </w:r>
+    </w:p>
+    <w:p>
+      <w:hyperlink r:id="rId22" w:history="1">
+        <w:r>
+          <w:rPr>
+            <w:rStyle w:val="Lienhypertexte"/>
+          </w:rPr>
+          <w:t>Rent GPUs | Vast.ai</w:t>
+        </w:r>
+      </w:hyperlink>
+    </w:p>
+    <w:p>
+      <w:hyperlink r:id="rId23" w:history="1">
+        <w:r>
+          <w:rPr>
+            <w:rStyle w:val="Lienhypertexte"/>
+          </w:rPr>
+          <w:t>Vast.ai | Console</w:t>
+        </w:r>
+      </w:hyperlink>
+    </w:p>
+    <w:p>
+      <w:r>
+        <w:drawing>
+          <wp:inline distT="0" distB="0" distL="0" distR="0" wp14:anchorId="423F8F37" wp14:editId="50FBC9C2">
+            <wp:extent cx="5760720" cy="720725"/>
+            <wp:effectExtent l="0" t="0" r="0" b="3175"/>
+            <wp:docPr id="4" name="Image 4"/>
+            <wp:cNvGraphicFramePr>
+              <a:graphicFrameLocks xmlns:a="http://schemas.openxmlformats.org/drawingml/2006/main" noChangeAspect="1"/>
+            </wp:cNvGraphicFramePr>
+            <a:graphic xmlns:a="http://schemas.openxmlformats.org/drawingml/2006/main">
+              <a:graphicData uri="http://schemas.openxmlformats.org/drawingml/2006/picture">
+                <pic:pic xmlns:pic="http://schemas.openxmlformats.org/drawingml/2006/picture">
+                  <pic:nvPicPr>
+                    <pic:cNvPr id="1" name=""/>
+                    <pic:cNvPicPr/>
+                  </pic:nvPicPr>
+                  <pic:blipFill>
+                    <a:blip r:embed="rId24"/>
+                    <a:stretch>
+                      <a:fillRect/>
+                    </a:stretch>
+                  </pic:blipFill>
+                  <pic:spPr>
+                    <a:xfrm>
+                      <a:off x="0" y="0"/>
+                      <a:ext cx="5760720" cy="720725"/>
+                    </a:xfrm>
+                    <a:prstGeom prst="rect">
+                      <a:avLst/>
+                    </a:prstGeom>
+                  </pic:spPr>
+                </pic:pic>
+              </a:graphicData>
+            </a:graphic>
+          </wp:inline>
+        </w:drawing>
+      </w:r>
+    </w:p>
+    <w:p>
+      <w:r>
+        <w:drawing>
+          <wp:inline distT="0" distB="0" distL="0" distR="0" wp14:anchorId="5DC4328F" wp14:editId="4174B04A">
+            <wp:extent cx="5760720" cy="773430"/>
+            <wp:effectExtent l="0" t="0" r="0" b="7620"/>
+            <wp:docPr id="5" name="Image 5"/>
+            <wp:cNvGraphicFramePr>
+              <a:graphicFrameLocks xmlns:a="http://schemas.openxmlformats.org/drawingml/2006/main" noChangeAspect="1"/>
+            </wp:cNvGraphicFramePr>
+            <a:graphic xmlns:a="http://schemas.openxmlformats.org/drawingml/2006/main">
+              <a:graphicData uri="http://schemas.openxmlformats.org/drawingml/2006/picture">
+                <pic:pic xmlns:pic="http://schemas.openxmlformats.org/drawingml/2006/picture">
+                  <pic:nvPicPr>
+                    <pic:cNvPr id="1" name=""/>
+                    <pic:cNvPicPr/>
+                  </pic:nvPicPr>
+                  <pic:blipFill>
+                    <a:blip r:embed="rId25"/>
+                    <a:stretch>
+                      <a:fillRect/>
+                    </a:stretch>
+                  </pic:blipFill>
+                  <pic:spPr>
+                    <a:xfrm>
+                      <a:off x="0" y="0"/>
+                      <a:ext cx="5760720" cy="773430"/>
+                    </a:xfrm>
+                    <a:prstGeom prst="rect">
+                      <a:avLst/>
+                    </a:prstGeom>
+                  </pic:spPr>
+                </pic:pic>
+              </a:graphicData>
+            </a:graphic>
+          </wp:inline>
+        </w:drawing>
+      </w:r>
+    </w:p>
+    <w:p>
+      <w:r>
+        <w:drawing>
+          <wp:inline distT="0" distB="0" distL="0" distR="0" wp14:anchorId="657801BA" wp14:editId="1E360184">
+            <wp:extent cx="5760720" cy="781050"/>
+            <wp:effectExtent l="0" t="0" r="0" b="0"/>
+            <wp:docPr id="1" name="Image 1"/>
+            <wp:cNvGraphicFramePr>
+              <a:graphicFrameLocks xmlns:a="http://schemas.openxmlformats.org/drawingml/2006/main" noChangeAspect="1"/>
+            </wp:cNvGraphicFramePr>
+            <a:graphic xmlns:a="http://schemas.openxmlformats.org/drawingml/2006/main">
+              <a:graphicData uri="http://schemas.openxmlformats.org/drawingml/2006/picture">
+                <pic:pic xmlns:pic="http://schemas.openxmlformats.org/drawingml/2006/picture">
+                  <pic:nvPicPr>
+                    <pic:cNvPr id="1" name=""/>
+                    <pic:cNvPicPr/>
+                  </pic:nvPicPr>
+                  <pic:blipFill>
+                    <a:blip r:embed="rId26"/>
+                    <a:stretch>
+                      <a:fillRect/>
+                    </a:stretch>
+                  </pic:blipFill>
+                  <pic:spPr>
+                    <a:xfrm>
+                      <a:off x="0" y="0"/>
+                      <a:ext cx="5760720" cy="781050"/>
+                    </a:xfrm>
+                    <a:prstGeom prst="rect">
+                      <a:avLst/>
+                    </a:prstGeom>
+                  </pic:spPr>
+                </pic:pic>
+              </a:graphicData>
+            </a:graphic>
+          </wp:inline>
+        </w:drawing>
+      </w:r>
+    </w:p>
+    <w:p>
+      <w:r>
+        <w:drawing>
+          <wp:inline distT="0" distB="0" distL="0" distR="0" wp14:anchorId="4D430627" wp14:editId="1B120333">
+            <wp:extent cx="5760720" cy="756920"/>
+            <wp:effectExtent l="0" t="0" r="0" b="5080"/>
+            <wp:docPr id="2" name="Image 2"/>
+            <wp:cNvGraphicFramePr>
+              <a:graphicFrameLocks xmlns:a="http://schemas.openxmlformats.org/drawingml/2006/main" noChangeAspect="1"/>
+            </wp:cNvGraphicFramePr>
+            <a:graphic xmlns:a="http://schemas.openxmlformats.org/drawingml/2006/main">
+              <a:graphicData uri="http://schemas.openxmlformats.org/drawingml/2006/picture">
+                <pic:pic xmlns:pic="http://schemas.openxmlformats.org/drawingml/2006/picture">
+                  <pic:nvPicPr>
+                    <pic:cNvPr id="1" name=""/>
+                    <pic:cNvPicPr/>
+                  </pic:nvPicPr>
+                  <pic:blipFill>
+                    <a:blip r:embed="rId27"/>
+                    <a:stretch>
+                      <a:fillRect/>
+                    </a:stretch>
+                  </pic:blipFill>
+                  <pic:spPr>
+                    <a:xfrm>
+                      <a:off x="0" y="0"/>
+                      <a:ext cx="5760720" cy="756920"/>
+                    </a:xfrm>
+                    <a:prstGeom prst="rect">
+                      <a:avLst/>
+                    </a:prstGeom>
+                  </pic:spPr>
+                </pic:pic>
+              </a:graphicData>
+            </a:graphic>
+          </wp:inline>
+        </w:drawing>
+      </w:r>
+    </w:p>
+    <w:p>
+      <w:r>
+        <w:drawing>
+          <wp:inline distT="0" distB="0" distL="0" distR="0" wp14:anchorId="2CB9CB70" wp14:editId="5E4AD34F">
+            <wp:extent cx="5760720" cy="753110"/>
+            <wp:effectExtent l="0" t="0" r="0" b="8890"/>
+            <wp:docPr id="3" name="Image 3"/>
+            <wp:cNvGraphicFramePr>
+              <a:graphicFrameLocks xmlns:a="http://schemas.openxmlformats.org/drawingml/2006/main" noChangeAspect="1"/>
+            </wp:cNvGraphicFramePr>
+            <a:graphic xmlns:a="http://schemas.openxmlformats.org/drawingml/2006/main">
+              <a:graphicData uri="http://schemas.openxmlformats.org/drawingml/2006/picture">
+                <pic:pic xmlns:pic="http://schemas.openxmlformats.org/drawingml/2006/picture">
+                  <pic:nvPicPr>
+                    <pic:cNvPr id="1" name=""/>
+                    <pic:cNvPicPr/>
+                  </pic:nvPicPr>
+                  <pic:blipFill>
+                    <a:blip r:embed="rId28"/>
+                    <a:stretch>
+                      <a:fillRect/>
+                    </a:stretch>
+                  </pic:blipFill>
+                  <pic:spPr>
+                    <a:xfrm>
+                      <a:off x="0" y="0"/>
+                      <a:ext cx="5760720" cy="753110"/>
+                    </a:xfrm>
+                    <a:prstGeom prst="rect">
+                      <a:avLst/>
+                    </a:prstGeom>
+                  </pic:spPr>
+                </pic:pic>
+              </a:graphicData>
+            </a:graphic>
+          </wp:inline>
+        </w:drawing>
+      </w:r>
+    </w:p>
+    <w:p>
+      <w:r>
+        <w:t>To create an instance of type 37744 (using an ID from the search) with the vastai/tensorflow image and 32 GB of disk storage:</w:t>
+      </w:r>
+    </w:p>
+    <w:p>
+      <w:r>
+        <w:t>./vast create instance 36842 --image vastai/tensorflow --disk 32</w:t>
+      </w:r>
+    </w:p>
+    <w:p/>
+    <w:p>
+      <w:pPr>
+        <w:pStyle w:val="Titre2"/>
+      </w:pPr>
+      <w:r>
+        <w:lastRenderedPageBreak/>
+        <w:t>PAPERSPACE</w:t>
+      </w:r>
+    </w:p>
+    <w:p>
+      <w:hyperlink r:id="rId29" w:history="1">
+        <w:r>
+          <w:rPr>
+            <w:rStyle w:val="Lienhypertexte"/>
+          </w:rPr>
+          <w:t>Paperspace - Gradient Pricing</w:t>
+        </w:r>
+      </w:hyperlink>
+    </w:p>
+    <w:p>
+      <w:r>
+        <w:drawing>
+          <wp:inline distT="0" distB="0" distL="0" distR="0" wp14:anchorId="36B1BD03" wp14:editId="5BACF7BA">
+            <wp:extent cx="2667231" cy="1005927"/>
+            <wp:effectExtent l="0" t="0" r="0" b="3810"/>
+            <wp:docPr id="17" name="Image 17" descr="Une image contenant texte&#10;&#10;Description générée automatiquement"/>
+            <wp:cNvGraphicFramePr>
+              <a:graphicFrameLocks xmlns:a="http://schemas.openxmlformats.org/drawingml/2006/main" noChangeAspect="1"/>
+            </wp:cNvGraphicFramePr>
+            <a:graphic xmlns:a="http://schemas.openxmlformats.org/drawingml/2006/main">
+              <a:graphicData uri="http://schemas.openxmlformats.org/drawingml/2006/picture">
+                <pic:pic xmlns:pic="http://schemas.openxmlformats.org/drawingml/2006/picture">
+                  <pic:nvPicPr>
+                    <pic:cNvPr id="17" name="Image 17" descr="Une image contenant texte&#10;&#10;Description générée automatiquement"/>
+                    <pic:cNvPicPr/>
+                  </pic:nvPicPr>
+                  <pic:blipFill>
+                    <a:blip r:embed="rId30"/>
+                    <a:stretch>
+                      <a:fillRect/>
+                    </a:stretch>
+                  </pic:blipFill>
+                  <pic:spPr>
+                    <a:xfrm>
+                      <a:off x="0" y="0"/>
+                      <a:ext cx="2667231" cy="1005927"/>
+                    </a:xfrm>
+                    <a:prstGeom prst="rect">
+                      <a:avLst/>
+                    </a:prstGeom>
+                  </pic:spPr>
+                </pic:pic>
+              </a:graphicData>
+            </a:graphic>
+          </wp:inline>
+        </w:drawing>
+      </w:r>
+    </w:p>
+    <w:p>
+      <w:r>
+        <w:drawing>
+          <wp:inline distT="0" distB="0" distL="0" distR="0" wp14:anchorId="2C1D2739" wp14:editId="7B5E481D">
+            <wp:extent cx="5760720" cy="1918335"/>
+            <wp:effectExtent l="0" t="0" r="0" b="5715"/>
+            <wp:docPr id="16" name="Image 16"/>
+            <wp:cNvGraphicFramePr>
+              <a:graphicFrameLocks xmlns:a="http://schemas.openxmlformats.org/drawingml/2006/main" noChangeAspect="1"/>
+            </wp:cNvGraphicFramePr>
+            <a:graphic xmlns:a="http://schemas.openxmlformats.org/drawingml/2006/main">
+              <a:graphicData uri="http://schemas.openxmlformats.org/drawingml/2006/picture">
+                <pic:pic xmlns:pic="http://schemas.openxmlformats.org/drawingml/2006/picture">
+                  <pic:nvPicPr>
+                    <pic:cNvPr id="16" name="Image 16"/>
+                    <pic:cNvPicPr/>
+                  </pic:nvPicPr>
+                  <pic:blipFill>
+                    <a:blip r:embed="rId31"/>
+                    <a:stretch>
+                      <a:fillRect/>
+                    </a:stretch>
+                  </pic:blipFill>
+                  <pic:spPr>
+                    <a:xfrm>
+                      <a:off x="0" y="0"/>
+                      <a:ext cx="5760720" cy="1918335"/>
+                    </a:xfrm>
+                    <a:prstGeom prst="rect">
+                      <a:avLst/>
+                    </a:prstGeom>
+                  </pic:spPr>
+                </pic:pic>
+              </a:graphicData>
+            </a:graphic>
+          </wp:inline>
+        </w:drawing>
+      </w:r>
+    </w:p>
+    <w:p/>
+    <w:p>
+      <w:pPr>
+        <w:pStyle w:val="Titre2"/>
+      </w:pPr>
+      <w:r>
+        <w:t>HUGGINGFACE</w:t>
+      </w:r>
+    </w:p>
+    <w:p>
+      <w:r>
+        <w:t>Spaces</w:t>
+      </w:r>
+    </w:p>
+    <w:p>
+      <w:r>
+        <w:drawing>
+          <wp:inline distT="0" distB="0" distL="0" distR="0" wp14:anchorId="23DF1BA2" wp14:editId="07351AAC">
+            <wp:extent cx="5760720" cy="954405"/>
+            <wp:effectExtent l="0" t="0" r="0" b="0"/>
+            <wp:docPr id="18" name="Image 18" descr="Une image contenant texte&#10;&#10;Description générée automatiquement"/>
+            <wp:cNvGraphicFramePr>
+              <a:graphicFrameLocks xmlns:a="http://schemas.openxmlformats.org/drawingml/2006/main" noChangeAspect="1"/>
+            </wp:cNvGraphicFramePr>
+            <a:graphic xmlns:a="http://schemas.openxmlformats.org/drawingml/2006/main">
+              <a:graphicData uri="http://schemas.openxmlformats.org/drawingml/2006/picture">
+                <pic:pic xmlns:pic="http://schemas.openxmlformats.org/drawingml/2006/picture">
+                  <pic:nvPicPr>
+                    <pic:cNvPr id="18" name="Image 18" descr="Une image contenant texte&#10;&#10;Description générée automatiquement"/>
+                    <pic:cNvPicPr/>
+                  </pic:nvPicPr>
+                  <pic:blipFill>
+                    <a:blip r:embed="rId32"/>
+                    <a:stretch>
+                      <a:fillRect/>
+                    </a:stretch>
+                  </pic:blipFill>
+                  <pic:spPr>
+                    <a:xfrm>
+                      <a:off x="0" y="0"/>
+                      <a:ext cx="5760720" cy="954405"/>
+                    </a:xfrm>
+                    <a:prstGeom prst="rect">
+                      <a:avLst/>
+                    </a:prstGeom>
+                  </pic:spPr>
+                </pic:pic>
+              </a:graphicData>
+            </a:graphic>
+          </wp:inline>
+        </w:drawing>
+      </w:r>
+    </w:p>
+    <w:p/>
+    <w:p>
+      <w:r>
+        <w:t>Endpoints</w:t>
+      </w:r>
+    </w:p>
+    <w:p>
+      <w:r>
+        <w:drawing>
+          <wp:inline distT="0" distB="0" distL="0" distR="0" wp14:anchorId="6A5FF3FA" wp14:editId="18E29427">
+            <wp:extent cx="5760720" cy="1750695"/>
+            <wp:effectExtent l="0" t="0" r="0" b="1905"/>
+            <wp:docPr id="19" name="Image 19"/>
+            <wp:cNvGraphicFramePr>
+              <a:graphicFrameLocks xmlns:a="http://schemas.openxmlformats.org/drawingml/2006/main" noChangeAspect="1"/>
+            </wp:cNvGraphicFramePr>
+            <a:graphic xmlns:a="http://schemas.openxmlformats.org/drawingml/2006/main">
+              <a:graphicData uri="http://schemas.openxmlformats.org/drawingml/2006/picture">
+                <pic:pic xmlns:pic="http://schemas.openxmlformats.org/drawingml/2006/picture">
+                  <pic:nvPicPr>
+                    <pic:cNvPr id="1" name=""/>
+                    <pic:cNvPicPr/>
+                  </pic:nvPicPr>
+                  <pic:blipFill>
+                    <a:blip r:embed="rId33"/>
+                    <a:stretch>
+                      <a:fillRect/>
+                    </a:stretch>
+                  </pic:blipFill>
+                  <pic:spPr>
+                    <a:xfrm>
+                      <a:off x="0" y="0"/>
+                      <a:ext cx="5760720" cy="1750695"/>
+                    </a:xfrm>
+                    <a:prstGeom prst="rect">
+                      <a:avLst/>
+                    </a:prstGeom>
+                  </pic:spPr>
+                </pic:pic>
+              </a:graphicData>
+            </a:graphic>
+          </wp:inline>
+        </w:drawing>
+      </w:r>
+    </w:p>
+    <w:p/>
+    <w:p>
+      <w:pPr>
+        <w:pBdr>
+          <w:bottom w:val="single" w:sz="6" w:space="1" w:color="auto"/>
+        </w:pBdr>
         <w:spacing w:after="0" w:line="240" w:lineRule="auto"/>
-        <w:ind w:left="540"/>
-        <w:rPr>
-          <w:rFonts w:ascii="Calibri" w:eastAsia="Times New Roman" w:hAnsi="Calibri" w:cs="Calibri"/>
-          <w:sz w:val="36"/>
-          <w:szCs w:val="36"/>
-          <w:lang w:eastAsia="fr-FR"/>
-        </w:rPr>
-      </w:pPr>
-      <w:r>
         <w:rPr>
           <w:rFonts w:ascii="Calibri" w:eastAsia="Times New Roman" w:hAnsi="Calibri" w:cs="Calibri"/>
           <w:b/>
@@ -22,6 +1178,54 @@
           <w:szCs w:val="36"/>
           <w:lang w:eastAsia="fr-FR"/>
         </w:rPr>
+      </w:pPr>
+      <w:r>
+        <w:rPr>
+          <w:rFonts w:ascii="Calibri" w:eastAsia="Times New Roman" w:hAnsi="Calibri" w:cs="Calibri"/>
+          <w:b/>
+          <w:bCs/>
+          <w:sz w:val="36"/>
+          <w:szCs w:val="36"/>
+          <w:lang w:eastAsia="fr-FR"/>
+        </w:rPr>
+        <w:t>2019</w:t>
+      </w:r>
+    </w:p>
+    <w:p>
+      <w:pPr>
+        <w:spacing w:after="0" w:line="240" w:lineRule="auto"/>
+        <w:ind w:left="540"/>
+        <w:rPr>
+          <w:rFonts w:ascii="Calibri" w:eastAsia="Times New Roman" w:hAnsi="Calibri" w:cs="Calibri"/>
+          <w:b/>
+          <w:bCs/>
+          <w:sz w:val="36"/>
+          <w:szCs w:val="36"/>
+          <w:lang w:eastAsia="fr-FR"/>
+        </w:rPr>
+      </w:pPr>
+    </w:p>
+    <w:p>
+      <w:pPr>
+        <w:spacing w:after="0" w:line="240" w:lineRule="auto"/>
+        <w:ind w:left="540"/>
+        <w:rPr>
+          <w:rFonts w:ascii="Calibri" w:eastAsia="Times New Roman" w:hAnsi="Calibri" w:cs="Calibri"/>
+          <w:sz w:val="36"/>
+          <w:szCs w:val="36"/>
+          <w:lang w:eastAsia="fr-FR"/>
+        </w:rPr>
+      </w:pPr>
+      <w:r>
+        <w:rPr>
+          <w:rFonts w:ascii="Calibri" w:eastAsia="Times New Roman" w:hAnsi="Calibri" w:cs="Calibri"/>
+          <w:b/>
+          <w:bCs/>
+          <w:sz w:val="36"/>
+          <w:szCs w:val="36"/>
+          <w:lang w:eastAsia="fr-FR"/>
+        </w:rPr>
+        <w:lastRenderedPageBreak/>
         <w:t>AMAZON</w:t>
       </w:r>
     </w:p>
@@ -151,7 +1355,7 @@
           <w:lang w:eastAsia="fr-FR"/>
         </w:rPr>
       </w:pPr>
-      <w:hyperlink r:id="rId5" w:history="1">
+      <w:hyperlink r:id="rId34" w:history="1">
         <w:r>
           <w:rPr>
             <w:rFonts w:ascii="Calibri" w:eastAsia="Times New Roman" w:hAnsi="Calibri" w:cs="Calibri"/>
@@ -1676,7 +2880,7 @@
         </w:rPr>
         <w:t>À partir de l’adresse &lt;</w:t>
       </w:r>
-      <w:hyperlink r:id="rId6" w:history="1">
+      <w:hyperlink r:id="rId35" w:history="1">
         <w:r>
           <w:rPr>
             <w:rFonts w:ascii="Calibri" w:eastAsia="Times New Roman" w:hAnsi="Calibri" w:cs="Calibri"/>
@@ -2943,7 +4147,7 @@
         <w:lastRenderedPageBreak/>
         <w:t>À partir de l’adresse &lt;</w:t>
       </w:r>
-      <w:hyperlink r:id="rId7" w:history="1">
+      <w:hyperlink r:id="rId36" w:history="1">
         <w:r>
           <w:rPr>
             <w:rFonts w:ascii="Calibri" w:eastAsia="Times New Roman" w:hAnsi="Calibri" w:cs="Calibri"/>
@@ -3531,7 +4735,7 @@
         </w:rPr>
         <w:t>À partir de l’adresse &lt;</w:t>
       </w:r>
-      <w:hyperlink r:id="rId8" w:history="1">
+      <w:hyperlink r:id="rId37" w:history="1">
         <w:r>
           <w:rPr>
             <w:rFonts w:ascii="Calibri" w:eastAsia="Times New Roman" w:hAnsi="Calibri" w:cs="Calibri"/>
@@ -3585,7 +4789,7 @@
           <w:lang w:eastAsia="fr-FR"/>
         </w:rPr>
       </w:pPr>
-      <w:hyperlink r:id="rId9" w:history="1">
+      <w:hyperlink r:id="rId38" w:history="1">
         <w:r>
           <w:rPr>
             <w:rFonts w:ascii="Calibri" w:eastAsia="Times New Roman" w:hAnsi="Calibri" w:cs="Calibri"/>
@@ -3719,7 +4923,7 @@
         </w:rPr>
         <w:t>À partir de l’adresse &lt;</w:t>
       </w:r>
-      <w:hyperlink r:id="rId10" w:history="1">
+      <w:hyperlink r:id="rId39" w:history="1">
         <w:r>
           <w:rPr>
             <w:rFonts w:ascii="Calibri" w:eastAsia="Times New Roman" w:hAnsi="Calibri" w:cs="Calibri"/>
@@ -4158,7 +5362,7 @@
                 <w:lang w:eastAsia="fr-FR"/>
               </w:rPr>
             </w:pPr>
-            <w:hyperlink r:id="rId11" w:history="1">
+            <w:hyperlink r:id="rId40" w:history="1">
               <w:r>
                 <w:rPr>
                   <w:rFonts w:ascii="Roboto" w:eastAsia="Times New Roman" w:hAnsi="Roboto" w:cs="Times New Roman"/>
@@ -5214,7 +6418,7 @@
                 <w:lang w:eastAsia="fr-FR"/>
               </w:rPr>
             </w:pPr>
-            <w:hyperlink r:id="rId12" w:history="1">
+            <w:hyperlink r:id="rId41" w:history="1">
               <w:r>
                 <w:rPr>
                   <w:rFonts w:ascii="Roboto" w:eastAsia="Times New Roman" w:hAnsi="Roboto" w:cs="Times New Roman"/>
@@ -6291,7 +7495,7 @@
         </w:rPr>
         <w:t>À partir de l’adresse &lt;</w:t>
       </w:r>
-      <w:hyperlink r:id="rId13" w:history="1">
+      <w:hyperlink r:id="rId42" w:history="1">
         <w:r>
           <w:rPr>
             <w:rFonts w:ascii="Calibri" w:eastAsia="Times New Roman" w:hAnsi="Calibri" w:cs="Calibri"/>
@@ -7106,7 +8310,7 @@
         </w:rPr>
         <w:t>À partir de l’adresse &lt;</w:t>
       </w:r>
-      <w:hyperlink r:id="rId14" w:history="1">
+      <w:hyperlink r:id="rId43" w:history="1">
         <w:r>
           <w:rPr>
             <w:rFonts w:ascii="Calibri" w:eastAsia="Times New Roman" w:hAnsi="Calibri" w:cs="Calibri"/>
@@ -7544,7 +8748,7 @@
         </w:rPr>
         <w:t>À partir de l’adresse &lt;</w:t>
       </w:r>
-      <w:hyperlink r:id="rId15" w:history="1">
+      <w:hyperlink r:id="rId44" w:history="1">
         <w:r>
           <w:rPr>
             <w:rFonts w:ascii="Calibri" w:eastAsia="Times New Roman" w:hAnsi="Calibri" w:cs="Calibri"/>
@@ -8899,7 +10103,7 @@
         </w:rPr>
         <w:t>À partir de l’adresse &lt;</w:t>
       </w:r>
-      <w:hyperlink r:id="rId16" w:history="1">
+      <w:hyperlink r:id="rId45" w:history="1">
         <w:r>
           <w:rPr>
             <w:rFonts w:ascii="Calibri" w:eastAsia="Times New Roman" w:hAnsi="Calibri" w:cs="Calibri"/>
@@ -8998,7 +10202,7 @@
         </w:rPr>
         <w:t>À partir de l’adresse &lt;</w:t>
       </w:r>
-      <w:hyperlink r:id="rId17" w:history="1">
+      <w:hyperlink r:id="rId46" w:history="1">
         <w:r>
           <w:rPr>
             <w:rFonts w:ascii="Calibri" w:eastAsia="Times New Roman" w:hAnsi="Calibri" w:cs="Calibri"/>
@@ -9497,7 +10701,7 @@
 </file>
 
 <file path=word/numbering.xml><?xml version="1.0" encoding="utf-8"?>
-<w:numbering xmlns:wpc="http://schemas.microsoft.com/office/word/2010/wordprocessingCanvas" xmlns:cx="http://schemas.microsoft.com/office/drawing/2014/chartex" xmlns:cx1="http://schemas.microsoft.com/office/drawing/2015/9/8/chartex" xmlns:cx2="http://schemas.microsoft.com/office/drawing/2015/10/21/chartex" xmlns:cx3="http://schemas.microsoft.com/office/drawing/2016/5/9/chartex" xmlns:cx4="http://schemas.microsoft.com/office/drawing/2016/5/10/chartex" xmlns:cx5="http://schemas.microsoft.com/office/drawing/2016/5/11/chartex" xmlns:cx6="http://schemas.microsoft.com/office/drawing/2016/5/12/chartex" xmlns:cx7="http://schemas.microsoft.com/office/drawing/2016/5/13/chartex" xmlns:cx8="http://schemas.microsoft.com/office/drawing/2016/5/14/chartex" xmlns:mc="http://schemas.openxmlformats.org/markup-compatibility/2006" xmlns:aink="http://schemas.microsoft.com/office/drawing/2016/ink" xmlns:am3d="http://schemas.microsoft.com/office/drawing/2017/model3d" xmlns:o="urn:schemas-microsoft-com:office:office" xmlns:r="http://schemas.openxmlformats.org/officeDocument/2006/relationships" xmlns:m="http://schemas.openxmlformats.org/officeDocument/2006/math" xmlns:v="urn:schemas-microsoft-com:vml" xmlns:wp14="http://schemas.microsoft.com/office/word/2010/wordprocessingDrawing" xmlns:wp="http://schemas.openxmlformats.org/drawingml/2006/wordprocessingDrawing" xmlns:w10="urn:schemas-microsoft-com:office:word" xmlns:w="http://schemas.openxmlformats.org/wordprocessingml/2006/main" xmlns:w14="http://schemas.microsoft.com/office/word/2010/wordml" xmlns:w15="http://schemas.microsoft.com/office/word/2012/wordml" xmlns:w16cex="http://schemas.microsoft.com/office/word/2018/wordml/cex" xmlns:w16cid="http://schemas.microsoft.com/office/word/2016/wordml/cid" xmlns:w16="http://schemas.microsoft.com/office/word/2018/wordml" xmlns:w16sdtdh="http://schemas.microsoft.com/office/word/2020/wordml/sdtdatahash" xmlns:w16se="http://schemas.microsoft.com/office/word/2015/wordml/symex" xmlns:wpg="http://schemas.microsoft.com/office/word/2010/wordprocessingGroup" xmlns:wpi="http://schemas.microsoft.com/office/word/2010/wordprocessingInk" xmlns:wne="http://schemas.microsoft.com/office/word/2006/wordml" xmlns:wps="http://schemas.microsoft.com/office/word/2010/wordprocessingShape" mc:Ignorable="w14 w15 w16se w16cid w16 w16cex w16sdtdh wp14">
+<w:numbering xmlns:wpc="http://schemas.microsoft.com/office/word/2010/wordprocessingCanvas" xmlns:cx="http://schemas.microsoft.com/office/drawing/2014/chartex" xmlns:cx1="http://schemas.microsoft.com/office/drawing/2015/9/8/chartex" xmlns:cx2="http://schemas.microsoft.com/office/drawing/2015/10/21/chartex" xmlns:cx3="http://schemas.microsoft.com/office/drawing/2016/5/9/chartex" xmlns:cx4="http://schemas.microsoft.com/office/drawing/2016/5/10/chartex" xmlns:cx5="http://schemas.microsoft.com/office/drawing/2016/5/11/chartex" xmlns:cx6="http://schemas.microsoft.com/office/drawing/2016/5/12/chartex" xmlns:cx7="http://schemas.microsoft.com/office/drawing/2016/5/13/chartex" xmlns:cx8="http://schemas.microsoft.com/office/drawing/2016/5/14/chartex" xmlns:mc="http://schemas.openxmlformats.org/markup-compatibility/2006" xmlns:aink="http://schemas.microsoft.com/office/drawing/2016/ink" xmlns:am3d="http://schemas.microsoft.com/office/drawing/2017/model3d" xmlns:o="urn:schemas-microsoft-com:office:office" xmlns:oel="http://schemas.microsoft.com/office/2019/extlst" xmlns:r="http://schemas.openxmlformats.org/officeDocument/2006/relationships" xmlns:m="http://schemas.openxmlformats.org/officeDocument/2006/math" xmlns:v="urn:schemas-microsoft-com:vml" xmlns:wp14="http://schemas.microsoft.com/office/word/2010/wordprocessingDrawing" xmlns:wp="http://schemas.openxmlformats.org/drawingml/2006/wordprocessingDrawing" xmlns:w10="urn:schemas-microsoft-com:office:word" xmlns:w="http://schemas.openxmlformats.org/wordprocessingml/2006/main" xmlns:w14="http://schemas.microsoft.com/office/word/2010/wordml" xmlns:w15="http://schemas.microsoft.com/office/word/2012/wordml" xmlns:w16cex="http://schemas.microsoft.com/office/word/2018/wordml/cex" xmlns:w16cid="http://schemas.microsoft.com/office/word/2016/wordml/cid" xmlns:w16="http://schemas.microsoft.com/office/word/2018/wordml" xmlns:w16sdtdh="http://schemas.microsoft.com/office/word/2020/wordml/sdtdatahash" xmlns:w16se="http://schemas.microsoft.com/office/word/2015/wordml/symex" xmlns:wpg="http://schemas.microsoft.com/office/word/2010/wordprocessingGroup" xmlns:wpi="http://schemas.microsoft.com/office/word/2010/wordprocessingInk" xmlns:wne="http://schemas.microsoft.com/office/word/2006/wordml" xmlns:wps="http://schemas.microsoft.com/office/word/2010/wordprocessingShape" mc:Ignorable="w14 w15 w16se w16cid w16 w16cex w16sdtdh wp14">
   <w:abstractNum w:abstractNumId="0" w15:restartNumberingAfterBreak="0">
     <w:nsid w:val="0D4B2A63"/>
     <w:multiLevelType w:val="multilevel"/>
@@ -10392,22 +11596,22 @@
       </w:rPr>
     </w:lvl>
   </w:abstractNum>
-  <w:num w:numId="1">
+  <w:num w:numId="1" w16cid:durableId="1670789934">
     <w:abstractNumId w:val="0"/>
   </w:num>
-  <w:num w:numId="2">
+  <w:num w:numId="2" w16cid:durableId="1943757899">
     <w:abstractNumId w:val="3"/>
   </w:num>
-  <w:num w:numId="3">
+  <w:num w:numId="3" w16cid:durableId="1843231272">
     <w:abstractNumId w:val="5"/>
   </w:num>
-  <w:num w:numId="4">
+  <w:num w:numId="4" w16cid:durableId="1547524634">
     <w:abstractNumId w:val="2"/>
   </w:num>
-  <w:num w:numId="5">
+  <w:num w:numId="5" w16cid:durableId="239171573">
     <w:abstractNumId w:val="4"/>
   </w:num>
-  <w:num w:numId="6">
+  <w:num w:numId="6" w16cid:durableId="1943878264">
     <w:abstractNumId w:val="1"/>
   </w:num>
 </w:numbering>
@@ -10812,6 +12016,49 @@
     <w:name w:val="Normal"/>
     <w:qFormat/>
   </w:style>
+  <w:style w:type="paragraph" w:styleId="Titre1">
+    <w:name w:val="heading 1"/>
+    <w:basedOn w:val="Normal"/>
+    <w:next w:val="Normal"/>
+    <w:link w:val="Titre1Car"/>
+    <w:uiPriority w:val="9"/>
+    <w:qFormat/>
+    <w:rsid w:val="005772D3"/>
+    <w:pPr>
+      <w:keepNext/>
+      <w:keepLines/>
+      <w:spacing w:before="240" w:after="0"/>
+      <w:outlineLvl w:val="0"/>
+    </w:pPr>
+    <w:rPr>
+      <w:rFonts w:asciiTheme="majorHAnsi" w:eastAsiaTheme="majorEastAsia" w:hAnsiTheme="majorHAnsi" w:cstheme="majorBidi"/>
+      <w:color w:val="2F5496" w:themeColor="accent1" w:themeShade="BF"/>
+      <w:sz w:val="32"/>
+      <w:szCs w:val="32"/>
+    </w:rPr>
+  </w:style>
+  <w:style w:type="paragraph" w:styleId="Titre2">
+    <w:name w:val="heading 2"/>
+    <w:basedOn w:val="Normal"/>
+    <w:next w:val="Normal"/>
+    <w:link w:val="Titre2Car"/>
+    <w:uiPriority w:val="9"/>
+    <w:unhideWhenUsed/>
+    <w:qFormat/>
+    <w:rsid w:val="007B74FB"/>
+    <w:pPr>
+      <w:keepNext/>
+      <w:keepLines/>
+      <w:spacing w:before="40" w:after="0"/>
+      <w:outlineLvl w:val="1"/>
+    </w:pPr>
+    <w:rPr>
+      <w:rFonts w:asciiTheme="majorHAnsi" w:eastAsiaTheme="majorEastAsia" w:hAnsiTheme="majorHAnsi" w:cstheme="majorBidi"/>
+      <w:color w:val="2F5496" w:themeColor="accent1" w:themeShade="BF"/>
+      <w:sz w:val="26"/>
+      <w:szCs w:val="26"/>
+    </w:rPr>
+  </w:style>
   <w:style w:type="character" w:default="1" w:styleId="Policepardfaut">
     <w:name w:val="Default Paragraph Font"/>
     <w:uiPriority w:val="1"/>
@@ -10878,6 +12125,44 @@
     <w:rPr>
       <w:i/>
       <w:iCs/>
+    </w:rPr>
+  </w:style>
+  <w:style w:type="character" w:customStyle="1" w:styleId="Titre1Car">
+    <w:name w:val="Titre 1 Car"/>
+    <w:basedOn w:val="Policepardfaut"/>
+    <w:link w:val="Titre1"/>
+    <w:uiPriority w:val="9"/>
+    <w:rsid w:val="005772D3"/>
+    <w:rPr>
+      <w:rFonts w:asciiTheme="majorHAnsi" w:eastAsiaTheme="majorEastAsia" w:hAnsiTheme="majorHAnsi" w:cstheme="majorBidi"/>
+      <w:color w:val="2F5496" w:themeColor="accent1" w:themeShade="BF"/>
+      <w:sz w:val="32"/>
+      <w:szCs w:val="32"/>
+    </w:rPr>
+  </w:style>
+  <w:style w:type="character" w:customStyle="1" w:styleId="Titre2Car">
+    <w:name w:val="Titre 2 Car"/>
+    <w:basedOn w:val="Policepardfaut"/>
+    <w:link w:val="Titre2"/>
+    <w:uiPriority w:val="9"/>
+    <w:rsid w:val="007B74FB"/>
+    <w:rPr>
+      <w:rFonts w:asciiTheme="majorHAnsi" w:eastAsiaTheme="majorEastAsia" w:hAnsiTheme="majorHAnsi" w:cstheme="majorBidi"/>
+      <w:color w:val="2F5496" w:themeColor="accent1" w:themeShade="BF"/>
+      <w:sz w:val="26"/>
+      <w:szCs w:val="26"/>
+    </w:rPr>
+  </w:style>
+  <w:style w:type="character" w:styleId="Lienhypertextesuivivisit">
+    <w:name w:val="FollowedHyperlink"/>
+    <w:basedOn w:val="Policepardfaut"/>
+    <w:uiPriority w:val="99"/>
+    <w:semiHidden/>
+    <w:unhideWhenUsed/>
+    <w:rsid w:val="00E63ADB"/>
+    <w:rPr>
+      <w:color w:val="954F72" w:themeColor="followedHyperlink"/>
+      <w:u w:val="single"/>
     </w:rPr>
   </w:style>
 </w:styles>

</xml_diff>